<commit_message>
Minor corrections in the peer review of SRS Inspection
</commit_message>
<xml_diff>
--- a/doc/Peer review of SRS inspection.docx
+++ b/doc/Peer review of SRS inspection.docx
@@ -1,6 +1,6 @@
 
 <file path=word/document.xml><?xml version="1.0" encoding="utf-8"?>
-<w:document xmlns:wpc="http://schemas.microsoft.com/office/word/2010/wordprocessingCanvas" xmlns:mc="http://schemas.openxmlformats.org/markup-compatibility/2006" xmlns:o="urn:schemas-microsoft-com:office:office" xmlns:r="http://schemas.openxmlformats.org/officeDocument/2006/relationships" xmlns:m="http://schemas.openxmlformats.org/officeDocument/2006/math" xmlns:v="urn:schemas-microsoft-com:vml" xmlns:wp14="http://schemas.microsoft.com/office/word/2010/wordprocessingDrawing" xmlns:wp="http://schemas.openxmlformats.org/drawingml/2006/wordprocessingDrawing" xmlns:w10="urn:schemas-microsoft-com:office:word" xmlns:w="http://schemas.openxmlformats.org/wordprocessingml/2006/main" xmlns:w14="http://schemas.microsoft.com/office/word/2010/wordml" xmlns:w15="http://schemas.microsoft.com/office/word/2012/wordml" xmlns:wpg="http://schemas.microsoft.com/office/word/2010/wordprocessingGroup" xmlns:wpi="http://schemas.microsoft.com/office/word/2010/wordprocessingInk" xmlns:wne="http://schemas.microsoft.com/office/word/2006/wordml" xmlns:wps="http://schemas.microsoft.com/office/word/2010/wordprocessingShape" mc:Ignorable="w14 w15 wp14">
+<w:document xmlns:wpc="http://schemas.microsoft.com/office/word/2010/wordprocessingCanvas" xmlns:mo="http://schemas.microsoft.com/office/mac/office/2008/main" xmlns:mc="http://schemas.openxmlformats.org/markup-compatibility/2006" xmlns:mv="urn:schemas-microsoft-com:mac:vml" xmlns:o="urn:schemas-microsoft-com:office:office" xmlns:r="http://schemas.openxmlformats.org/officeDocument/2006/relationships" xmlns:m="http://schemas.openxmlformats.org/officeDocument/2006/math" xmlns:v="urn:schemas-microsoft-com:vml" xmlns:wp14="http://schemas.microsoft.com/office/word/2010/wordprocessingDrawing" xmlns:wp="http://schemas.openxmlformats.org/drawingml/2006/wordprocessingDrawing" xmlns:w10="urn:schemas-microsoft-com:office:word" xmlns:w="http://schemas.openxmlformats.org/wordprocessingml/2006/main" xmlns:w14="http://schemas.microsoft.com/office/word/2010/wordml" xmlns:w15="http://schemas.microsoft.com/office/word/2012/wordml" xmlns:wpg="http://schemas.microsoft.com/office/word/2010/wordprocessingGroup" xmlns:wpi="http://schemas.microsoft.com/office/word/2010/wordprocessingInk" xmlns:wne="http://schemas.microsoft.com/office/word/2006/wordml" xmlns:wps="http://schemas.microsoft.com/office/word/2010/wordprocessingShape" mc:Ignorable="w14 w15 wp14">
   <w:body>
     <w:p>
       <w:pPr>
@@ -204,7 +204,25 @@
           <w:sz w:val="24"/>
           <w:szCs w:val="24"/>
         </w:rPr>
-        <w:t>e &amp; grammatically.</w:t>
+        <w:t>e and</w:t>
+      </w:r>
+      <w:r>
+        <w:rPr>
+          <w:rFonts w:ascii="Arial" w:hAnsi="Arial" w:cs="Arial"/>
+          <w:sz w:val="24"/>
+          <w:szCs w:val="24"/>
+        </w:rPr>
+        <w:t xml:space="preserve"> grammatic</w:t>
+      </w:r>
+      <w:bookmarkStart w:id="0" w:name="_GoBack"/>
+      <w:bookmarkEnd w:id="0"/>
+      <w:r>
+        <w:rPr>
+          <w:rFonts w:ascii="Arial" w:hAnsi="Arial" w:cs="Arial"/>
+          <w:sz w:val="24"/>
+          <w:szCs w:val="24"/>
+        </w:rPr>
+        <w:t>ally.</w:t>
       </w:r>
     </w:p>
     <w:p>
@@ -365,8 +383,6 @@
         </w:rPr>
         <w:t>Suggestions for improvement</w:t>
       </w:r>
-      <w:bookmarkStart w:id="0" w:name="_GoBack"/>
-      <w:bookmarkEnd w:id="0"/>
     </w:p>
     <w:p>
       <w:pPr>
@@ -419,7 +435,23 @@
           <w:sz w:val="24"/>
           <w:szCs w:val="24"/>
         </w:rPr>
-        <w:t>he location of the occurrence would be nice to have.</w:t>
+        <w:t>he location of the occurrence</w:t>
+      </w:r>
+      <w:r>
+        <w:rPr>
+          <w:rFonts w:ascii="Arial" w:hAnsi="Arial" w:cs="Arial"/>
+          <w:sz w:val="24"/>
+          <w:szCs w:val="24"/>
+        </w:rPr>
+        <w:t>s</w:t>
+      </w:r>
+      <w:r>
+        <w:rPr>
+          <w:rFonts w:ascii="Arial" w:hAnsi="Arial" w:cs="Arial"/>
+          <w:sz w:val="24"/>
+          <w:szCs w:val="24"/>
+        </w:rPr>
+        <w:t xml:space="preserve"> would be nice to have.</w:t>
       </w:r>
       <w:r>
         <w:rPr>
@@ -435,7 +467,23 @@
           <w:sz w:val="24"/>
           <w:szCs w:val="24"/>
         </w:rPr>
-        <w:t xml:space="preserve">The same applies to Evaluation table: it should probably mark the related paragraphs regarding the problem. </w:t>
+        <w:t>The same applies to</w:t>
+      </w:r>
+      <w:r>
+        <w:rPr>
+          <w:rFonts w:ascii="Arial" w:hAnsi="Arial" w:cs="Arial"/>
+          <w:sz w:val="24"/>
+          <w:szCs w:val="24"/>
+        </w:rPr>
+        <w:t xml:space="preserve"> the</w:t>
+      </w:r>
+      <w:r>
+        <w:rPr>
+          <w:rFonts w:ascii="Arial" w:hAnsi="Arial" w:cs="Arial"/>
+          <w:sz w:val="24"/>
+          <w:szCs w:val="24"/>
+        </w:rPr>
+        <w:t xml:space="preserve"> Evaluation table: it should probably mark the related paragraphs regarding the problem. </w:t>
       </w:r>
       <w:r>
         <w:rPr>
@@ -524,7 +572,7 @@
       </w:pPr>
     </w:pPrDefault>
   </w:docDefaults>
-  <w:latentStyles w:defLockedState="0" w:defUIPriority="99" w:defSemiHidden="0" w:defUnhideWhenUsed="0" w:defQFormat="0" w:count="371">
+  <w:latentStyles w:defLockedState="0" w:defUIPriority="99" w:defSemiHidden="0" w:defUnhideWhenUsed="0" w:defQFormat="0" w:count="380">
     <w:lsdException w:name="Normal" w:uiPriority="0" w:qFormat="1"/>
     <w:lsdException w:name="heading 1" w:uiPriority="9" w:qFormat="1"/>
     <w:lsdException w:name="heading 2" w:semiHidden="1" w:uiPriority="9" w:unhideWhenUsed="1" w:qFormat="1"/>
@@ -897,17 +945,17 @@
     <w:lsdException w:name="List Table 6 Colorful Accent 6" w:uiPriority="51"/>
     <w:lsdException w:name="List Table 7 Colorful Accent 6" w:uiPriority="52"/>
   </w:latentStyles>
-  <w:style w:type="paragraph" w:default="1" w:styleId="Norml">
+  <w:style w:type="paragraph" w:default="1" w:styleId="Normal">
     <w:name w:val="Normal"/>
     <w:qFormat/>
   </w:style>
-  <w:style w:type="character" w:default="1" w:styleId="Bekezdsalapbettpusa">
+  <w:style w:type="character" w:default="1" w:styleId="DefaultParagraphFont">
     <w:name w:val="Default Paragraph Font"/>
     <w:uiPriority w:val="1"/>
     <w:semiHidden/>
     <w:unhideWhenUsed/>
   </w:style>
-  <w:style w:type="table" w:default="1" w:styleId="Normltblzat">
+  <w:style w:type="table" w:default="1" w:styleId="TableNormal">
     <w:name w:val="Normal Table"/>
     <w:uiPriority w:val="99"/>
     <w:semiHidden/>
@@ -922,7 +970,7 @@
       </w:tblCellMar>
     </w:tblPr>
   </w:style>
-  <w:style w:type="numbering" w:default="1" w:styleId="Nemlista">
+  <w:style w:type="numbering" w:default="1" w:styleId="NoList">
     <w:name w:val="No List"/>
     <w:uiPriority w:val="99"/>
     <w:semiHidden/>

</xml_diff>